<commit_message>
Data Cleaning notebook updated & city selection csv file-sm
</commit_message>
<xml_diff>
--- a/Project-one Proposal.docx
+++ b/Project-one Proposal.docx
@@ -3,13 +3,308 @@
 <w:document xmlns:wpc="http://schemas.microsoft.com/office/word/2010/wordprocessingCanvas" xmlns:cx="http://schemas.microsoft.com/office/drawing/2014/chartex" xmlns:cx1="http://schemas.microsoft.com/office/drawing/2015/9/8/chartex" xmlns:cx2="http://schemas.microsoft.com/office/drawing/2015/10/21/chartex" xmlns:cx3="http://schemas.microsoft.com/office/drawing/2016/5/9/chartex" xmlns:cx4="http://schemas.microsoft.com/office/drawing/2016/5/10/chartex" xmlns:cx5="http://schemas.microsoft.com/office/drawing/2016/5/11/chartex" xmlns:cx6="http://schemas.microsoft.com/office/drawing/2016/5/12/chartex" xmlns:cx7="http://schemas.microsoft.com/office/drawing/2016/5/13/chartex" xmlns:cx8="http://schemas.microsoft.com/office/drawing/2016/5/14/chartex" xmlns:mc="http://schemas.openxmlformats.org/markup-compatibility/2006" xmlns:aink="http://schemas.microsoft.com/office/drawing/2016/ink" xmlns:am3d="http://schemas.microsoft.com/office/drawing/2017/model3d" xmlns:o="urn:schemas-microsoft-com:office:office" xmlns:oel="http://schemas.microsoft.com/office/2019/extlst" xmlns:r="http://schemas.openxmlformats.org/officeDocument/2006/relationships" xmlns:m="http://schemas.openxmlformats.org/officeDocument/2006/math" xmlns:v="urn:schemas-microsoft-com:vml" xmlns:wp14="http://schemas.microsoft.com/office/word/2010/wordprocessingDrawing" xmlns:wp="http://schemas.openxmlformats.org/drawingml/2006/wordprocessingDrawing" xmlns:w10="urn:schemas-microsoft-com:office:word" xmlns:w="http://schemas.openxmlformats.org/wordprocessingml/2006/main" xmlns:w14="http://schemas.microsoft.com/office/word/2010/wordml" xmlns:w15="http://schemas.microsoft.com/office/word/2012/wordml" xmlns:w16cex="http://schemas.microsoft.com/office/word/2018/wordml/cex" xmlns:w16cid="http://schemas.microsoft.com/office/word/2016/wordml/cid" xmlns:w16="http://schemas.microsoft.com/office/word/2018/wordml" xmlns:w16du="http://schemas.microsoft.com/office/word/2023/wordml/word16du" xmlns:w16sdtdh="http://schemas.microsoft.com/office/word/2020/wordml/sdtdatahash" xmlns:w16se="http://schemas.microsoft.com/office/word/2015/wordml/symex" xmlns:wpg="http://schemas.microsoft.com/office/word/2010/wordprocessingGroup" xmlns:wpi="http://schemas.microsoft.com/office/word/2010/wordprocessingInk" xmlns:wne="http://schemas.microsoft.com/office/word/2006/wordml" xmlns:wps="http://schemas.microsoft.com/office/word/2010/wordprocessingShape" mc:Ignorable="w14 w15 w16se w16cid w16 w16cex w16sdtdh wp14">
   <w:body>
     <w:p>
-      <w:r>
-        <w:t xml:space="preserve">Gross sales of domestic and </w:t>
-      </w:r>
-      <w:r>
-        <w:t xml:space="preserve">imported wine either across the US or by region. </w:t>
-      </w:r>
-    </w:p>
+      <w:pPr>
+        <w:pStyle w:val="NormalWeb"/>
+        <w:spacing w:before="0" w:beforeAutospacing="0" w:after="240" w:afterAutospacing="0"/>
+      </w:pPr>
+      <w:r>
+        <w:rPr>
+          <w:b/>
+          <w:bCs/>
+          <w:i/>
+          <w:iCs/>
+          <w:color w:val="000000"/>
+        </w:rPr>
+        <w:t>Objective</w:t>
+      </w:r>
+    </w:p>
+    <w:p>
+      <w:pPr>
+        <w:pStyle w:val="NormalWeb"/>
+        <w:spacing w:before="240" w:beforeAutospacing="0" w:after="240" w:afterAutospacing="0"/>
+      </w:pPr>
+      <w:r>
+        <w:rPr>
+          <w:color w:val="000000"/>
+        </w:rPr>
+        <w:t xml:space="preserve">Our firm, </w:t>
+      </w:r>
+      <w:proofErr w:type="spellStart"/>
+      <w:r>
+        <w:rPr>
+          <w:color w:val="000000"/>
+        </w:rPr>
+        <w:t>PyConsult</w:t>
+      </w:r>
+      <w:proofErr w:type="spellEnd"/>
+      <w:r>
+        <w:rPr>
+          <w:color w:val="000000"/>
+        </w:rPr>
+        <w:t xml:space="preserve">, </w:t>
+      </w:r>
+      <w:proofErr w:type="gramStart"/>
+      <w:r>
+        <w:rPr>
+          <w:color w:val="000000"/>
+        </w:rPr>
+        <w:t>is</w:t>
+      </w:r>
+      <w:proofErr w:type="gramEnd"/>
+      <w:r>
+        <w:rPr>
+          <w:color w:val="000000"/>
+        </w:rPr>
+        <w:t xml:space="preserve"> hired by a high-end luxury resorts company, </w:t>
+      </w:r>
+      <w:proofErr w:type="spellStart"/>
+      <w:r>
+        <w:rPr>
+          <w:color w:val="000000"/>
+        </w:rPr>
+        <w:t>PyResorts</w:t>
+      </w:r>
+      <w:proofErr w:type="spellEnd"/>
+      <w:r>
+        <w:rPr>
+          <w:color w:val="000000"/>
+        </w:rPr>
+        <w:t xml:space="preserve">, to conduct a study and advise them on where to expand their business. They are looking for tropical destinations. They want to open five additional new resorts but would like a list of around 25 potential cities. They are looking for destinations with a few strong </w:t>
+      </w:r>
+      <w:proofErr w:type="gramStart"/>
+      <w:r>
+        <w:rPr>
+          <w:color w:val="000000"/>
+        </w:rPr>
+        <w:t>tourist</w:t>
+      </w:r>
+      <w:proofErr w:type="gramEnd"/>
+      <w:r>
+        <w:rPr>
+          <w:color w:val="000000"/>
+        </w:rPr>
+        <w:t xml:space="preserve"> draws (</w:t>
+      </w:r>
+      <w:proofErr w:type="spellStart"/>
+      <w:r>
+        <w:rPr>
+          <w:color w:val="000000"/>
+        </w:rPr>
+        <w:t>ie</w:t>
+      </w:r>
+      <w:proofErr w:type="spellEnd"/>
+      <w:r>
+        <w:rPr>
+          <w:color w:val="000000"/>
+        </w:rPr>
+        <w:t xml:space="preserve"> beaches, excellent cuisine, adventures) but with room for development (i.e. a limit on how many hotels/resorts are already located there). </w:t>
+      </w:r>
+      <w:proofErr w:type="spellStart"/>
+      <w:r>
+        <w:rPr>
+          <w:color w:val="000000"/>
+        </w:rPr>
+        <w:t>PyResorts</w:t>
+      </w:r>
+      <w:proofErr w:type="spellEnd"/>
+      <w:r>
+        <w:rPr>
+          <w:color w:val="000000"/>
+        </w:rPr>
+        <w:t xml:space="preserve"> would also like to make sure that they are expanding into locations that are safe so </w:t>
+      </w:r>
+      <w:proofErr w:type="spellStart"/>
+      <w:r>
+        <w:rPr>
+          <w:color w:val="000000"/>
+        </w:rPr>
+        <w:t>PyConsult</w:t>
+      </w:r>
+      <w:proofErr w:type="spellEnd"/>
+      <w:r>
+        <w:rPr>
+          <w:color w:val="000000"/>
+        </w:rPr>
+        <w:t xml:space="preserve"> will be ranking the list of cities for recommendation by an already determined crime and safety index. </w:t>
+      </w:r>
+    </w:p>
+    <w:p>
+      <w:pPr>
+        <w:pStyle w:val="NormalWeb"/>
+        <w:spacing w:before="240" w:beforeAutospacing="0" w:after="240" w:afterAutospacing="0"/>
+      </w:pPr>
+      <w:r>
+        <w:rPr>
+          <w:b/>
+          <w:bCs/>
+          <w:i/>
+          <w:iCs/>
+          <w:color w:val="000000"/>
+        </w:rPr>
+        <w:t>Study questions:</w:t>
+      </w:r>
+    </w:p>
+    <w:p>
+      <w:pPr>
+        <w:pStyle w:val="NormalWeb"/>
+        <w:spacing w:before="240" w:beforeAutospacing="0" w:after="240" w:afterAutospacing="0"/>
+      </w:pPr>
+      <w:r>
+        <w:rPr>
+          <w:b/>
+          <w:bCs/>
+          <w:color w:val="000000"/>
+        </w:rPr>
+        <w:t>Can we answer the question based on the data at hand? </w:t>
+      </w:r>
+    </w:p>
+    <w:p>
+      <w:pPr>
+        <w:pStyle w:val="NormalWeb"/>
+        <w:spacing w:before="240" w:beforeAutospacing="0" w:after="240" w:afterAutospacing="0"/>
+      </w:pPr>
+      <w:r>
+        <w:rPr>
+          <w:color w:val="000000"/>
+        </w:rPr>
+        <w:t xml:space="preserve">Which cities have an “ideal” climate? Temperature between 25-35. Humidity </w:t>
+      </w:r>
+      <w:proofErr w:type="gramStart"/>
+      <w:r>
+        <w:rPr>
+          <w:color w:val="000000"/>
+        </w:rPr>
+        <w:t>less</w:t>
+      </w:r>
+      <w:proofErr w:type="gramEnd"/>
+      <w:r>
+        <w:rPr>
+          <w:color w:val="000000"/>
+        </w:rPr>
+        <w:t xml:space="preserve"> than 70%. Wind Speed less than 15mph. Cloudiness less than 50%.</w:t>
+      </w:r>
+    </w:p>
+    <w:p>
+      <w:pPr>
+        <w:pStyle w:val="NormalWeb"/>
+        <w:spacing w:before="240" w:beforeAutospacing="0" w:after="240" w:afterAutospacing="0"/>
+      </w:pPr>
+      <w:r>
+        <w:rPr>
+          <w:color w:val="000000"/>
+        </w:rPr>
+        <w:t>Do the cities have a nearby airport or not?</w:t>
+      </w:r>
+    </w:p>
+    <w:p>
+      <w:pPr>
+        <w:pStyle w:val="NormalWeb"/>
+        <w:spacing w:before="240" w:beforeAutospacing="0" w:after="240" w:afterAutospacing="0"/>
+      </w:pPr>
+      <w:r>
+        <w:rPr>
+          <w:color w:val="000000"/>
+        </w:rPr>
+        <w:t>What are the available tourist destinations in each city that has a climate within our range?</w:t>
+      </w:r>
+    </w:p>
+    <w:p>
+      <w:pPr>
+        <w:pStyle w:val="NormalWeb"/>
+        <w:spacing w:before="240" w:beforeAutospacing="0" w:after="240" w:afterAutospacing="0"/>
+      </w:pPr>
+      <w:r>
+        <w:rPr>
+          <w:color w:val="000000"/>
+        </w:rPr>
+        <w:t xml:space="preserve">What are the </w:t>
+      </w:r>
+      <w:proofErr w:type="gramStart"/>
+      <w:r>
+        <w:rPr>
+          <w:color w:val="000000"/>
+        </w:rPr>
+        <w:t>4-5 star</w:t>
+      </w:r>
+      <w:proofErr w:type="gramEnd"/>
+      <w:r>
+        <w:rPr>
+          <w:color w:val="000000"/>
+        </w:rPr>
+        <w:t xml:space="preserve"> restaurants in the cities?</w:t>
+      </w:r>
+    </w:p>
+    <w:p>
+      <w:pPr>
+        <w:pStyle w:val="NormalWeb"/>
+        <w:spacing w:before="240" w:beforeAutospacing="0" w:after="240" w:afterAutospacing="0"/>
+      </w:pPr>
+      <w:r>
+        <w:rPr>
+          <w:color w:val="000000"/>
+        </w:rPr>
+        <w:t>What is the potential for development in each of these cities? Find out how many resorts/hotels are already in the area.</w:t>
+      </w:r>
+    </w:p>
+    <w:p>
+      <w:pPr>
+        <w:pStyle w:val="NormalWeb"/>
+        <w:spacing w:before="240" w:beforeAutospacing="0" w:after="240" w:afterAutospacing="0"/>
+      </w:pPr>
+      <w:r>
+        <w:rPr>
+          <w:color w:val="000000"/>
+        </w:rPr>
+        <w:t>What are the crime and safety index for each recommended city? Results will be ranked safest to least. </w:t>
+      </w:r>
+    </w:p>
+    <w:p>
+      <w:pPr>
+        <w:pStyle w:val="NormalWeb"/>
+        <w:spacing w:before="240" w:beforeAutospacing="0" w:after="240" w:afterAutospacing="0"/>
+      </w:pPr>
+      <w:r>
+        <w:rPr>
+          <w:b/>
+          <w:bCs/>
+          <w:i/>
+          <w:iCs/>
+          <w:color w:val="000000"/>
+        </w:rPr>
+        <w:t>Source of data</w:t>
+      </w:r>
+    </w:p>
+    <w:p>
+      <w:pPr>
+        <w:pStyle w:val="NormalWeb"/>
+        <w:spacing w:before="240" w:beforeAutospacing="0" w:after="240" w:afterAutospacing="0"/>
+      </w:pPr>
+      <w:hyperlink r:id="rId4" w:history="1">
+        <w:r>
+          <w:rPr>
+            <w:rStyle w:val="Hyperlink"/>
+            <w:color w:val="1155CC"/>
+          </w:rPr>
+          <w:t>https://www.kaggle.com/datasets/ahmadjalalmasood123/world-crime-index?resource=download</w:t>
+        </w:r>
+      </w:hyperlink>
+    </w:p>
+    <w:p>
+      <w:pPr>
+        <w:pStyle w:val="NormalWeb"/>
+        <w:spacing w:before="240" w:beforeAutospacing="0" w:after="240" w:afterAutospacing="0"/>
+      </w:pPr>
+      <w:hyperlink r:id="rId5" w:history="1">
+        <w:r>
+          <w:rPr>
+            <w:rStyle w:val="Hyperlink"/>
+            <w:color w:val="1155CC"/>
+          </w:rPr>
+          <w:t>http://api.openweathermap.org/data/2.5/weather</w:t>
+        </w:r>
+      </w:hyperlink>
+    </w:p>
+    <w:p/>
     <w:sectPr>
       <w:pgSz w:w="12240" w:h="15840"/>
       <w:pgMar w:top="1440" w:right="1440" w:bottom="1440" w:left="1440" w:header="720" w:footer="720" w:gutter="0"/>
@@ -448,6 +743,36 @@
     <w:semiHidden/>
     <w:unhideWhenUsed/>
   </w:style>
+  <w:style w:type="paragraph" w:styleId="NormalWeb">
+    <w:name w:val="Normal (Web)"/>
+    <w:basedOn w:val="Normal"/>
+    <w:uiPriority w:val="99"/>
+    <w:semiHidden/>
+    <w:unhideWhenUsed/>
+    <w:rsid w:val="0099578C"/>
+    <w:pPr>
+      <w:spacing w:before="100" w:beforeAutospacing="1" w:after="100" w:afterAutospacing="1" w:line="240" w:lineRule="auto"/>
+    </w:pPr>
+    <w:rPr>
+      <w:rFonts w:ascii="Times New Roman" w:eastAsia="Times New Roman" w:hAnsi="Times New Roman" w:cs="Times New Roman"/>
+      <w:kern w:val="0"/>
+      <w:sz w:val="24"/>
+      <w:szCs w:val="24"/>
+      <w14:ligatures w14:val="none"/>
+    </w:rPr>
+  </w:style>
+  <w:style w:type="character" w:styleId="Hyperlink">
+    <w:name w:val="Hyperlink"/>
+    <w:basedOn w:val="DefaultParagraphFont"/>
+    <w:uiPriority w:val="99"/>
+    <w:semiHidden/>
+    <w:unhideWhenUsed/>
+    <w:rsid w:val="0099578C"/>
+    <w:rPr>
+      <w:color w:val="0000FF"/>
+      <w:u w:val="single"/>
+    </w:rPr>
+  </w:style>
 </w:styles>
 </file>
 

</xml_diff>